<commit_message>
Elaborate  on character and lvel descriptionss. Some code tidy up
</commit_message>
<xml_diff>
--- a/DesignDocs/Characters/HeroAndSophon.docx
+++ b/DesignDocs/Characters/HeroAndSophon.docx
@@ -17,12 +17,29 @@
         <w:pStyle w:val="Heading2"/>
       </w:pPr>
       <w:r>
+        <w:rPr/>
         <w:t>Hero</w:t>
       </w:r>
     </w:p>
     <w:p>
-      <w:r>
-        <w:t>the main character is a 4</w:t>
+      <w:pPr>
+        <w:pStyle w:val="Heading3"/>
+        <w:rPr>
+          <w:rFonts w:ascii="Calibri Light" w:hAnsi="Calibri Light" w:eastAsia="" w:cs=""/>
+          <w:color w:val="1F3763"/>
+          <w:sz w:val="24"/>
+          <w:szCs w:val="24"/>
+        </w:rPr>
+      </w:pPr>
+      <w:r>
+        <w:rPr/>
+        <w:t>Who is he/she?</w:t>
+      </w:r>
+    </w:p>
+    <w:p>
+      <w:r>
+        <w:rPr/>
+        <w:t>The main character is a 4</w:t>
       </w:r>
       <w:r>
         <w:rPr>
@@ -31,7 +48,32 @@
         <w:t>th</w:t>
       </w:r>
       <w:r>
-        <w:t xml:space="preserve"> dimensional being sent flying into the lower dimensions, starting in the second.</w:t>
+        <w:rPr/>
+        <w:t xml:space="preserve"> dimensional being sent flying into the lower dimensions, starting in the second. He was a member of a team of scientists trying to repair the fabric of space time with a risky experiment that was a do or die. They seem to have succeeded but the event is what caused hero to be sent flying. </w:t>
+      </w:r>
+    </w:p>
+    <w:p>
+      <w:pPr>
+        <w:pStyle w:val="Heading3"/>
+        <w:rPr>
+          <w:rFonts w:ascii="Calibri Light" w:hAnsi="Calibri Light" w:eastAsia="" w:cs=""/>
+          <w:color w:val="1F3763"/>
+          <w:sz w:val="24"/>
+          <w:szCs w:val="24"/>
+        </w:rPr>
+      </w:pPr>
+      <w:r>
+        <w:rPr/>
+        <w:t>What’s his/her motivation?</w:t>
+      </w:r>
+    </w:p>
+    <w:p>
+      <w:pPr>
+        <w:pStyle w:val="Normal"/>
+      </w:pPr>
+      <w:r>
+        <w:rPr/>
+        <w:t>To return home. The lower dimensions are dangerous. Either wild creatures attack viciously or sentient creatures want his tech. There are no friendly forces, his current situation is to face the constant hostility in an effort to return home.</w:t>
       </w:r>
     </w:p>
     <w:p/>
@@ -40,15 +82,59 @@
         <w:pStyle w:val="Heading2"/>
       </w:pPr>
       <w:r>
+        <w:rPr/>
         <w:t>Sophon</w:t>
       </w:r>
     </w:p>
     <w:p>
+      <w:pPr>
+        <w:pStyle w:val="Heading3"/>
+        <w:rPr>
+          <w:rFonts w:ascii="Calibri Light" w:hAnsi="Calibri Light" w:eastAsia="" w:cs=""/>
+          <w:color w:val="1F3763"/>
+          <w:sz w:val="24"/>
+          <w:szCs w:val="24"/>
+        </w:rPr>
+      </w:pPr>
+      <w:r>
+        <w:rPr/>
+        <w:t>What is it?</w:t>
+      </w:r>
+    </w:p>
+    <w:p>
       <w:r>
         <w:t>The AI helper for the main character. Physically represented by floating orbs around the character</w:t>
       </w:r>
     </w:p>
-    <w:p/>
+    <w:p>
+      <w:pPr>
+        <w:pStyle w:val="Heading3"/>
+      </w:pPr>
+      <w:proofErr w:type="spellStart"/>
+      <w:r>
+        <w:rPr/>
+        <w:t>Whats</w:t>
+      </w:r>
+      <w:proofErr w:type="spellEnd"/>
+      <w:r>
+        <w:rPr/>
+        <w:t xml:space="preserve"> its motivation?</w:t>
+      </w:r>
+    </w:p>
+    <w:p>
+      <w:pPr>
+        <w:pStyle w:val="Normal"/>
+      </w:pPr>
+      <w:r>
+        <w:rPr/>
+        <w:t xml:space="preserve">To be infinitely helpful to hero. </w:t>
+      </w:r>
+    </w:p>
+    <w:p>
+      <w:pPr>
+        <w:pStyle w:val="Normal"/>
+      </w:pPr>
+    </w:p>
     <w:p>
       <w:pPr>
         <w:pStyle w:val="Heading2"/>
@@ -114,7 +200,7 @@
     </w:p>
     <w:p/>
     <w:sectPr>
-      <w:pgSz w:w="11906" w:h="16838"/>
+      <w:pgSz w:w="11906" w:h="16838" w:orient="portrait"/>
       <w:pgMar w:top="1440" w:right="1440" w:bottom="1440" w:left="1440" w:header="708" w:footer="708" w:gutter="0"/>
       <w:cols w:space="708"/>
       <w:docGrid w:linePitch="360"/>
@@ -128,7 +214,7 @@
   <w:docDefaults>
     <w:rPrDefault>
       <w:rPr>
-        <w:rFonts w:asciiTheme="minorHAnsi" w:eastAsiaTheme="minorHAnsi" w:hAnsiTheme="minorHAnsi" w:cstheme="minorBidi"/>
+        <w:rFonts w:asciiTheme="minorHAnsi" w:hAnsiTheme="minorHAnsi" w:eastAsiaTheme="minorHAnsi" w:cstheme="minorBidi"/>
         <w:sz w:val="22"/>
         <w:szCs w:val="22"/>
         <w:lang w:val="en-GB" w:eastAsia="en-US" w:bidi="ar-SA"/>
@@ -143,14 +229,14 @@
   <w:latentStyles w:defLockedState="0" w:defUIPriority="99" w:defSemiHidden="0" w:defUnhideWhenUsed="0" w:defQFormat="0" w:count="376">
     <w:lsdException w:name="Normal" w:uiPriority="0" w:qFormat="1"/>
     <w:lsdException w:name="heading 1" w:uiPriority="9" w:qFormat="1"/>
-    <w:lsdException w:name="heading 2" w:semiHidden="1" w:uiPriority="9" w:unhideWhenUsed="1" w:qFormat="1"/>
-    <w:lsdException w:name="heading 3" w:semiHidden="1" w:uiPriority="9" w:unhideWhenUsed="1" w:qFormat="1"/>
-    <w:lsdException w:name="heading 4" w:semiHidden="1" w:uiPriority="9" w:unhideWhenUsed="1" w:qFormat="1"/>
-    <w:lsdException w:name="heading 5" w:semiHidden="1" w:uiPriority="9" w:unhideWhenUsed="1" w:qFormat="1"/>
-    <w:lsdException w:name="heading 6" w:semiHidden="1" w:uiPriority="9" w:unhideWhenUsed="1" w:qFormat="1"/>
-    <w:lsdException w:name="heading 7" w:semiHidden="1" w:uiPriority="9" w:unhideWhenUsed="1" w:qFormat="1"/>
-    <w:lsdException w:name="heading 8" w:semiHidden="1" w:uiPriority="9" w:unhideWhenUsed="1" w:qFormat="1"/>
-    <w:lsdException w:name="heading 9" w:semiHidden="1" w:uiPriority="9" w:unhideWhenUsed="1" w:qFormat="1"/>
+    <w:lsdException w:name="heading 2" w:uiPriority="9" w:semiHidden="1" w:unhideWhenUsed="1" w:qFormat="1"/>
+    <w:lsdException w:name="heading 3" w:uiPriority="9" w:semiHidden="1" w:unhideWhenUsed="1" w:qFormat="1"/>
+    <w:lsdException w:name="heading 4" w:uiPriority="9" w:semiHidden="1" w:unhideWhenUsed="1" w:qFormat="1"/>
+    <w:lsdException w:name="heading 5" w:uiPriority="9" w:semiHidden="1" w:unhideWhenUsed="1" w:qFormat="1"/>
+    <w:lsdException w:name="heading 6" w:uiPriority="9" w:semiHidden="1" w:unhideWhenUsed="1" w:qFormat="1"/>
+    <w:lsdException w:name="heading 7" w:uiPriority="9" w:semiHidden="1" w:unhideWhenUsed="1" w:qFormat="1"/>
+    <w:lsdException w:name="heading 8" w:uiPriority="9" w:semiHidden="1" w:unhideWhenUsed="1" w:qFormat="1"/>
+    <w:lsdException w:name="heading 9" w:uiPriority="9" w:semiHidden="1" w:unhideWhenUsed="1" w:qFormat="1"/>
     <w:lsdException w:name="index 1" w:semiHidden="1" w:unhideWhenUsed="1"/>
     <w:lsdException w:name="index 2" w:semiHidden="1" w:unhideWhenUsed="1"/>
     <w:lsdException w:name="index 3" w:semiHidden="1" w:unhideWhenUsed="1"/>
@@ -160,22 +246,22 @@
     <w:lsdException w:name="index 7" w:semiHidden="1" w:unhideWhenUsed="1"/>
     <w:lsdException w:name="index 8" w:semiHidden="1" w:unhideWhenUsed="1"/>
     <w:lsdException w:name="index 9" w:semiHidden="1" w:unhideWhenUsed="1"/>
-    <w:lsdException w:name="toc 1" w:semiHidden="1" w:uiPriority="39" w:unhideWhenUsed="1"/>
-    <w:lsdException w:name="toc 2" w:semiHidden="1" w:uiPriority="39" w:unhideWhenUsed="1"/>
-    <w:lsdException w:name="toc 3" w:semiHidden="1" w:uiPriority="39" w:unhideWhenUsed="1"/>
-    <w:lsdException w:name="toc 4" w:semiHidden="1" w:uiPriority="39" w:unhideWhenUsed="1"/>
-    <w:lsdException w:name="toc 5" w:semiHidden="1" w:uiPriority="39" w:unhideWhenUsed="1"/>
-    <w:lsdException w:name="toc 6" w:semiHidden="1" w:uiPriority="39" w:unhideWhenUsed="1"/>
-    <w:lsdException w:name="toc 7" w:semiHidden="1" w:uiPriority="39" w:unhideWhenUsed="1"/>
-    <w:lsdException w:name="toc 8" w:semiHidden="1" w:uiPriority="39" w:unhideWhenUsed="1"/>
-    <w:lsdException w:name="toc 9" w:semiHidden="1" w:uiPriority="39" w:unhideWhenUsed="1"/>
+    <w:lsdException w:name="toc 1" w:uiPriority="39" w:semiHidden="1" w:unhideWhenUsed="1"/>
+    <w:lsdException w:name="toc 2" w:uiPriority="39" w:semiHidden="1" w:unhideWhenUsed="1"/>
+    <w:lsdException w:name="toc 3" w:uiPriority="39" w:semiHidden="1" w:unhideWhenUsed="1"/>
+    <w:lsdException w:name="toc 4" w:uiPriority="39" w:semiHidden="1" w:unhideWhenUsed="1"/>
+    <w:lsdException w:name="toc 5" w:uiPriority="39" w:semiHidden="1" w:unhideWhenUsed="1"/>
+    <w:lsdException w:name="toc 6" w:uiPriority="39" w:semiHidden="1" w:unhideWhenUsed="1"/>
+    <w:lsdException w:name="toc 7" w:uiPriority="39" w:semiHidden="1" w:unhideWhenUsed="1"/>
+    <w:lsdException w:name="toc 8" w:uiPriority="39" w:semiHidden="1" w:unhideWhenUsed="1"/>
+    <w:lsdException w:name="toc 9" w:uiPriority="39" w:semiHidden="1" w:unhideWhenUsed="1"/>
     <w:lsdException w:name="Normal Indent" w:semiHidden="1" w:unhideWhenUsed="1"/>
     <w:lsdException w:name="footnote text" w:semiHidden="1" w:unhideWhenUsed="1"/>
     <w:lsdException w:name="annotation text" w:semiHidden="1" w:unhideWhenUsed="1"/>
     <w:lsdException w:name="header" w:semiHidden="1" w:unhideWhenUsed="1"/>
     <w:lsdException w:name="footer" w:semiHidden="1" w:unhideWhenUsed="1"/>
     <w:lsdException w:name="index heading" w:semiHidden="1" w:unhideWhenUsed="1"/>
-    <w:lsdException w:name="caption" w:semiHidden="1" w:uiPriority="35" w:unhideWhenUsed="1" w:qFormat="1"/>
+    <w:lsdException w:name="caption" w:uiPriority="35" w:semiHidden="1" w:unhideWhenUsed="1" w:qFormat="1"/>
     <w:lsdException w:name="table of figures" w:semiHidden="1" w:unhideWhenUsed="1"/>
     <w:lsdException w:name="envelope address" w:semiHidden="1" w:unhideWhenUsed="1"/>
     <w:lsdException w:name="envelope return" w:semiHidden="1" w:unhideWhenUsed="1"/>
@@ -206,7 +292,7 @@
     <w:lsdException w:name="Title" w:uiPriority="10" w:qFormat="1"/>
     <w:lsdException w:name="Closing" w:semiHidden="1" w:unhideWhenUsed="1"/>
     <w:lsdException w:name="Signature" w:semiHidden="1" w:unhideWhenUsed="1"/>
-    <w:lsdException w:name="Default Paragraph Font" w:semiHidden="1" w:uiPriority="1" w:unhideWhenUsed="1"/>
+    <w:lsdException w:name="Default Paragraph Font" w:uiPriority="1" w:semiHidden="1" w:unhideWhenUsed="1"/>
     <w:lsdException w:name="Body Text" w:semiHidden="1" w:unhideWhenUsed="1"/>
     <w:lsdException w:name="Body Text Indent" w:semiHidden="1" w:unhideWhenUsed="1"/>
     <w:lsdException w:name="List Continue" w:semiHidden="1" w:unhideWhenUsed="1"/>
@@ -403,8 +489,8 @@
     <w:lsdException w:name="Subtle Reference" w:uiPriority="31" w:qFormat="1"/>
     <w:lsdException w:name="Intense Reference" w:uiPriority="32" w:qFormat="1"/>
     <w:lsdException w:name="Book Title" w:uiPriority="33" w:qFormat="1"/>
-    <w:lsdException w:name="Bibliography" w:semiHidden="1" w:uiPriority="37" w:unhideWhenUsed="1"/>
-    <w:lsdException w:name="TOC Heading" w:semiHidden="1" w:uiPriority="39" w:unhideWhenUsed="1" w:qFormat="1"/>
+    <w:lsdException w:name="Bibliography" w:uiPriority="37" w:semiHidden="1" w:unhideWhenUsed="1"/>
+    <w:lsdException w:name="TOC Heading" w:uiPriority="39" w:semiHidden="1" w:unhideWhenUsed="1" w:qFormat="1"/>
     <w:lsdException w:name="Plain Table 1" w:uiPriority="41"/>
     <w:lsdException w:name="Plain Table 2" w:uiPriority="42"/>
     <w:lsdException w:name="Plain Table 3" w:uiPriority="43"/>
@@ -515,7 +601,7 @@
     <w:lsdException w:name="Unresolved Mention" w:semiHidden="1" w:unhideWhenUsed="1"/>
     <w:lsdException w:name="Smart Link" w:semiHidden="1" w:unhideWhenUsed="1"/>
   </w:latentStyles>
-  <w:style w:type="paragraph" w:default="1" w:styleId="Normal">
+  <w:style w:type="paragraph" w:styleId="Normal" w:default="1">
     <w:name w:val="Normal"/>
     <w:qFormat/>
   </w:style>
@@ -534,7 +620,7 @@
       <w:outlineLvl w:val="0"/>
     </w:pPr>
     <w:rPr>
-      <w:rFonts w:asciiTheme="majorHAnsi" w:eastAsiaTheme="majorEastAsia" w:hAnsiTheme="majorHAnsi" w:cstheme="majorBidi"/>
+      <w:rFonts w:asciiTheme="majorHAnsi" w:hAnsiTheme="majorHAnsi" w:eastAsiaTheme="majorEastAsia" w:cstheme="majorBidi"/>
       <w:color w:val="2F5496" w:themeColor="accent1" w:themeShade="BF"/>
       <w:sz w:val="32"/>
       <w:szCs w:val="32"/>
@@ -556,7 +642,7 @@
       <w:outlineLvl w:val="1"/>
     </w:pPr>
     <w:rPr>
-      <w:rFonts w:asciiTheme="majorHAnsi" w:eastAsiaTheme="majorEastAsia" w:hAnsiTheme="majorHAnsi" w:cstheme="majorBidi"/>
+      <w:rFonts w:asciiTheme="majorHAnsi" w:hAnsiTheme="majorHAnsi" w:eastAsiaTheme="majorEastAsia" w:cstheme="majorBidi"/>
       <w:color w:val="2F5496" w:themeColor="accent1" w:themeShade="BF"/>
       <w:sz w:val="26"/>
       <w:szCs w:val="26"/>
@@ -578,18 +664,18 @@
       <w:outlineLvl w:val="2"/>
     </w:pPr>
     <w:rPr>
-      <w:rFonts w:asciiTheme="majorHAnsi" w:eastAsiaTheme="majorEastAsia" w:hAnsiTheme="majorHAnsi" w:cstheme="majorBidi"/>
+      <w:rFonts w:asciiTheme="majorHAnsi" w:hAnsiTheme="majorHAnsi" w:eastAsiaTheme="majorEastAsia" w:cstheme="majorBidi"/>
       <w:color w:val="1F3763" w:themeColor="accent1" w:themeShade="7F"/>
       <w:sz w:val="24"/>
       <w:szCs w:val="24"/>
     </w:rPr>
   </w:style>
-  <w:style w:type="character" w:default="1" w:styleId="DefaultParagraphFont">
+  <w:style w:type="character" w:styleId="DefaultParagraphFont" w:default="1">
     <w:name w:val="Default Paragraph Font"/>
     <w:uiPriority w:val="1"/>
     <w:unhideWhenUsed/>
   </w:style>
-  <w:style w:type="table" w:default="1" w:styleId="TableNormal">
+  <w:style w:type="table" w:styleId="TableNormal" w:default="1">
     <w:name w:val="Normal Table"/>
     <w:uiPriority w:val="99"/>
     <w:semiHidden/>
@@ -604,7 +690,7 @@
       </w:tblCellMar>
     </w:tblPr>
   </w:style>
-  <w:style w:type="numbering" w:default="1" w:styleId="NoList">
+  <w:style w:type="numbering" w:styleId="NoList" w:default="1">
     <w:name w:val="No List"/>
     <w:uiPriority w:val="99"/>
     <w:semiHidden/>
@@ -619,40 +705,40 @@
       <w:spacing w:after="0" w:line="240" w:lineRule="auto"/>
     </w:pPr>
   </w:style>
-  <w:style w:type="character" w:customStyle="1" w:styleId="Heading1Char">
+  <w:style w:type="character" w:styleId="Heading1Char" w:customStyle="1">
     <w:name w:val="Heading 1 Char"/>
     <w:basedOn w:val="DefaultParagraphFont"/>
     <w:link w:val="Heading1"/>
     <w:uiPriority w:val="9"/>
     <w:rsid w:val="006D4C7C"/>
     <w:rPr>
-      <w:rFonts w:asciiTheme="majorHAnsi" w:eastAsiaTheme="majorEastAsia" w:hAnsiTheme="majorHAnsi" w:cstheme="majorBidi"/>
+      <w:rFonts w:asciiTheme="majorHAnsi" w:hAnsiTheme="majorHAnsi" w:eastAsiaTheme="majorEastAsia" w:cstheme="majorBidi"/>
       <w:color w:val="2F5496" w:themeColor="accent1" w:themeShade="BF"/>
       <w:sz w:val="32"/>
       <w:szCs w:val="32"/>
     </w:rPr>
   </w:style>
-  <w:style w:type="character" w:customStyle="1" w:styleId="Heading2Char">
+  <w:style w:type="character" w:styleId="Heading2Char" w:customStyle="1">
     <w:name w:val="Heading 2 Char"/>
     <w:basedOn w:val="DefaultParagraphFont"/>
     <w:link w:val="Heading2"/>
     <w:uiPriority w:val="9"/>
     <w:rsid w:val="006D4C7C"/>
     <w:rPr>
-      <w:rFonts w:asciiTheme="majorHAnsi" w:eastAsiaTheme="majorEastAsia" w:hAnsiTheme="majorHAnsi" w:cstheme="majorBidi"/>
+      <w:rFonts w:asciiTheme="majorHAnsi" w:hAnsiTheme="majorHAnsi" w:eastAsiaTheme="majorEastAsia" w:cstheme="majorBidi"/>
       <w:color w:val="2F5496" w:themeColor="accent1" w:themeShade="BF"/>
       <w:sz w:val="26"/>
       <w:szCs w:val="26"/>
     </w:rPr>
   </w:style>
-  <w:style w:type="character" w:customStyle="1" w:styleId="Heading3Char">
+  <w:style w:type="character" w:styleId="Heading3Char" w:customStyle="1">
     <w:name w:val="Heading 3 Char"/>
     <w:basedOn w:val="DefaultParagraphFont"/>
     <w:link w:val="Heading3"/>
     <w:uiPriority w:val="9"/>
     <w:rsid w:val="00285D88"/>
     <w:rPr>
-      <w:rFonts w:asciiTheme="majorHAnsi" w:eastAsiaTheme="majorEastAsia" w:hAnsiTheme="majorHAnsi" w:cstheme="majorBidi"/>
+      <w:rFonts w:asciiTheme="majorHAnsi" w:hAnsiTheme="majorHAnsi" w:eastAsiaTheme="majorEastAsia" w:cstheme="majorBidi"/>
       <w:color w:val="1F3763" w:themeColor="accent1" w:themeShade="7F"/>
       <w:sz w:val="24"/>
       <w:szCs w:val="24"/>

</xml_diff>